<commit_message>
NP Draft 6 w/ NMDSs
</commit_message>
<xml_diff>
--- a/NPMonitoringMethodswc edits.docx
+++ b/NPMonitoringMethodswc edits.docx
@@ -21,7 +21,15 @@
         <w:t xml:space="preserve"> (CITATION).</w:t>
       </w:r>
       <w:r>
-        <w:t xml:space="preserve"> The close proximity to the Pacific moderates winter lows and frost is relatively rare along the coast and does not persist. Summer fog likewise</w:t>
+        <w:t xml:space="preserve"> The close proximity to the Pacific </w:t>
+      </w:r>
+      <w:proofErr w:type="gramStart"/>
+      <w:r>
+        <w:t>moderates</w:t>
+      </w:r>
+      <w:proofErr w:type="gramEnd"/>
+      <w:r>
+        <w:t xml:space="preserve"> winter lows and frost is relatively rare along the coast and does not persist. Summer fog likewise</w:t>
       </w:r>
       <w:r>
         <w:t xml:space="preserve"> moderates</w:t>
@@ -36,7 +44,15 @@
         <w:t xml:space="preserve"> to the area especially in </w:t>
       </w:r>
       <w:r>
-        <w:t>the late summer and fall. The soils are typically clayey and the project site’s topsoils were scraped in the 1960’s, leaving clay soils that are typically high in sodium and low in organic material and nitrogen.</w:t>
+        <w:t xml:space="preserve">the late summer and fall. The soils are typically clayey and the project site’s </w:t>
+      </w:r>
+      <w:proofErr w:type="spellStart"/>
+      <w:r>
+        <w:t>topsoils</w:t>
+      </w:r>
+      <w:proofErr w:type="spellEnd"/>
+      <w:r>
+        <w:t xml:space="preserve"> were scraped in the 1960’s, leaving clay soils that are typically high in sodium and low in organic material and nitrogen.</w:t>
       </w:r>
     </w:p>
     <w:p/>
@@ -90,7 +106,15 @@
         <w:t xml:space="preserve"> while the soils were dry to a depth of approximately 8-10 inches. No organic material was incorporated into the wetland basins. Additionally, a humate product called Live Earth Soil Conditioner (1.50% sul</w:t>
       </w:r>
       <w:r>
-        <w:t>fur, 2.25% iron, 45% humic acid) and Live Earth</w:t>
+        <w:t xml:space="preserve">fur, 2.25% iron, 45% </w:t>
+      </w:r>
+      <w:proofErr w:type="spellStart"/>
+      <w:r>
+        <w:t>humic</w:t>
+      </w:r>
+      <w:proofErr w:type="spellEnd"/>
+      <w:r>
+        <w:t xml:space="preserve"> acid) and Live Earth</w:t>
       </w:r>
       <w:r>
         <w:t xml:space="preserve"> First Green</w:t>
@@ -164,7 +188,47 @@
         <w:t xml:space="preserve"> as feasible in the late summer and fall months, to facilitate the clearing done by indigenous burning and create new opportunities for germination</w:t>
       </w:r>
       <w:r>
-        <w:t xml:space="preserve"> and avoid the thatched-over landscapes that inevitably occur without burning or other disturbances in a semi-arid region where vegetation is slow to decompose. These include species such as Centromadia parryi australis, Simphyotrichium sublatum, Dienandra fasciculata, for example.</w:t>
+        <w:t xml:space="preserve"> and avoid the thatched-over landscapes that inevitably occur without burning or other disturbances in a semi-arid region where vegetation is slow to decompose. These include species such as </w:t>
+      </w:r>
+      <w:proofErr w:type="spellStart"/>
+      <w:r>
+        <w:t>Centromadia</w:t>
+      </w:r>
+      <w:proofErr w:type="spellEnd"/>
+      <w:r>
+        <w:t xml:space="preserve"> </w:t>
+      </w:r>
+      <w:proofErr w:type="spellStart"/>
+      <w:r>
+        <w:t>parryi</w:t>
+      </w:r>
+      <w:proofErr w:type="spellEnd"/>
+      <w:r>
+        <w:t xml:space="preserve"> australis, </w:t>
+      </w:r>
+      <w:proofErr w:type="spellStart"/>
+      <w:r>
+        <w:t>Simphyotrichium</w:t>
+      </w:r>
+      <w:proofErr w:type="spellEnd"/>
+      <w:r>
+        <w:t xml:space="preserve"> </w:t>
+      </w:r>
+      <w:proofErr w:type="spellStart"/>
+      <w:r>
+        <w:t>sublatum</w:t>
+      </w:r>
+      <w:proofErr w:type="spellEnd"/>
+      <w:r>
+        <w:t xml:space="preserve">, </w:t>
+      </w:r>
+      <w:proofErr w:type="spellStart"/>
+      <w:r>
+        <w:t>Dienandra</w:t>
+      </w:r>
+      <w:proofErr w:type="spellEnd"/>
+      <w:r>
+        <w:t xml:space="preserve"> fasciculata, for example.</w:t>
       </w:r>
       <w:r>
         <w:t xml:space="preserve"> In addition, the thatch material from perennial </w:t>
@@ -198,7 +262,31 @@
         <w:t xml:space="preserve"> </w:t>
       </w:r>
       <w:r>
-        <w:t xml:space="preserve">avoid homogenization of common species such as Baccharis pilularis, Typha sp., Schoenoplectus californicus, and Salix sp. </w:t>
+        <w:t xml:space="preserve">avoid homogenization of common species such as Baccharis </w:t>
+      </w:r>
+      <w:proofErr w:type="spellStart"/>
+      <w:r>
+        <w:t>pilularis</w:t>
+      </w:r>
+      <w:proofErr w:type="spellEnd"/>
+      <w:r>
+        <w:t xml:space="preserve">, Typha sp., </w:t>
+      </w:r>
+      <w:proofErr w:type="spellStart"/>
+      <w:r>
+        <w:t>Schoenoplectus</w:t>
+      </w:r>
+      <w:proofErr w:type="spellEnd"/>
+      <w:r>
+        <w:t xml:space="preserve"> </w:t>
+      </w:r>
+      <w:proofErr w:type="spellStart"/>
+      <w:r>
+        <w:t>californicus</w:t>
+      </w:r>
+      <w:proofErr w:type="spellEnd"/>
+      <w:r>
+        <w:t xml:space="preserve">, and Salix sp. </w:t>
       </w:r>
     </w:p>
     <w:p/>
@@ -233,8 +321,13 @@
         <w:t>W</w:t>
       </w:r>
       <w:r>
-        <w:t>ithin each restored vernal pool</w:t>
-      </w:r>
+        <w:t xml:space="preserve">ithin each restored vernal </w:t>
+      </w:r>
+      <w:proofErr w:type="gramStart"/>
+      <w:r>
+        <w:t>pool</w:t>
+      </w:r>
+      <w:proofErr w:type="gramEnd"/>
       <w:r>
         <w:t xml:space="preserve"> we set up a series of </w:t>
       </w:r>
@@ -523,8 +616,13 @@
     <w:p/>
     <w:p>
       <w:r>
-        <w:t>6 pools made in different yrs</w:t>
-      </w:r>
+        <w:t xml:space="preserve">6 pools made in different </w:t>
+      </w:r>
+      <w:proofErr w:type="spellStart"/>
+      <w:r>
+        <w:t>yrs</w:t>
+      </w:r>
+      <w:proofErr w:type="spellEnd"/>
     </w:p>
     <w:p>
       <w:r>
@@ -538,7 +636,15 @@
     </w:p>
     <w:p>
       <w:r>
-        <w:t>2 yrs of monthly data – continuous monitoring</w:t>
+        <w:t xml:space="preserve">2 </w:t>
+      </w:r>
+      <w:proofErr w:type="spellStart"/>
+      <w:r>
+        <w:t>yrs</w:t>
+      </w:r>
+      <w:proofErr w:type="spellEnd"/>
+      <w:r>
+        <w:t xml:space="preserve"> of monthly data – continuous monitoring</w:t>
       </w:r>
       <w:r>
         <w:t xml:space="preserve"> – monthly b/c Wayne wants to get rid of the weeds and doesn’t want to let them seed</w:t>
@@ -549,8 +655,29 @@
         <w:t xml:space="preserve">DON’T WEED PLOTS but also manage as you would the rest of the land -- </w:t>
       </w:r>
       <w:r>
-        <w:t>If you’re going to weedwack everything, then weedwack the pools, but don’t just weed invasives</w:t>
-      </w:r>
+        <w:t xml:space="preserve">If you’re going to </w:t>
+      </w:r>
+      <w:proofErr w:type="spellStart"/>
+      <w:r>
+        <w:t>weedwack</w:t>
+      </w:r>
+      <w:proofErr w:type="spellEnd"/>
+      <w:r>
+        <w:t xml:space="preserve"> everything, then </w:t>
+      </w:r>
+      <w:proofErr w:type="spellStart"/>
+      <w:r>
+        <w:t>weedwack</w:t>
+      </w:r>
+      <w:proofErr w:type="spellEnd"/>
+      <w:r>
+        <w:t xml:space="preserve"> the pools, but don’t just weed </w:t>
+      </w:r>
+      <w:proofErr w:type="spellStart"/>
+      <w:r>
+        <w:t>invasives</w:t>
+      </w:r>
+      <w:proofErr w:type="spellEnd"/>
     </w:p>
     <w:p/>
     <w:p>
@@ -592,7 +719,15 @@
     </w:p>
     <w:p>
       <w:r>
-        <w:t>After 3 yrs post-restoration, where are you at?  Do you just have a level of weeds?  How much active management is needed?</w:t>
+        <w:t xml:space="preserve">After 3 </w:t>
+      </w:r>
+      <w:proofErr w:type="spellStart"/>
+      <w:r>
+        <w:t>yrs</w:t>
+      </w:r>
+      <w:proofErr w:type="spellEnd"/>
+      <w:r>
+        <w:t xml:space="preserve"> post-restoration, where are you at?  Do you just have a level of weeds?  How much active management is needed?</w:t>
       </w:r>
     </w:p>
     <w:p>
@@ -602,7 +737,15 @@
     </w:p>
     <w:p>
       <w:r>
-        <w:t>CCBER budget – lots of funding for 5 yrs, then funding is cut to maintenance level</w:t>
+        <w:t xml:space="preserve">CCBER budget – lots of funding for 5 </w:t>
+      </w:r>
+      <w:proofErr w:type="spellStart"/>
+      <w:r>
+        <w:t>yrs</w:t>
+      </w:r>
+      <w:proofErr w:type="spellEnd"/>
+      <w:r>
+        <w:t>, then funding is cut to maintenance level</w:t>
       </w:r>
     </w:p>
     <w:p>
@@ -675,7 +818,15 @@
     <w:p/>
     <w:p>
       <w:r>
-        <w:t xml:space="preserve">Intro new plants – even if you herbicide, you get pollen contamination </w:t>
+        <w:t xml:space="preserve">Intro new plants – even if </w:t>
+      </w:r>
+      <w:proofErr w:type="gramStart"/>
+      <w:r>
+        <w:t>you</w:t>
+      </w:r>
+      <w:proofErr w:type="gramEnd"/>
+      <w:r>
+        <w:t xml:space="preserve"> herbicide, you get pollen contamination </w:t>
       </w:r>
       <w:r>
         <w:sym w:font="Wingdings" w:char="F0E0"/>
@@ -751,13 +902,37 @@
         <w:t>Lisa – need to know more about VP construction</w:t>
       </w:r>
       <w:r>
-        <w:t xml:space="preserve"> – were they constructed w/ different techniques, diff grading, diff inoculum, diff management, diff current effort, etc; </w:t>
-      </w:r>
-      <w:r>
-        <w:t>info about VP (size, soils, what was planted, direct seeded, etc)</w:t>
-      </w:r>
-      <w:r>
-        <w:t>, ask about Kelly for Storke VP data</w:t>
+        <w:t xml:space="preserve"> – were they constructed w/ different techniques, diff grading, diff inoculum, diff management, diff current effort, </w:t>
+      </w:r>
+      <w:proofErr w:type="spellStart"/>
+      <w:r>
+        <w:t>etc</w:t>
+      </w:r>
+      <w:proofErr w:type="spellEnd"/>
+      <w:r>
+        <w:t xml:space="preserve">; </w:t>
+      </w:r>
+      <w:r>
+        <w:t xml:space="preserve">info about VP (size, soils, what was planted, direct seeded, </w:t>
+      </w:r>
+      <w:proofErr w:type="spellStart"/>
+      <w:r>
+        <w:t>etc</w:t>
+      </w:r>
+      <w:proofErr w:type="spellEnd"/>
+      <w:r>
+        <w:t>)</w:t>
+      </w:r>
+      <w:r>
+        <w:t xml:space="preserve">, ask about Kelly for </w:t>
+      </w:r>
+      <w:proofErr w:type="spellStart"/>
+      <w:r>
+        <w:t>Storke</w:t>
+      </w:r>
+      <w:proofErr w:type="spellEnd"/>
+      <w:r>
+        <w:t xml:space="preserve"> VP data</w:t>
       </w:r>
     </w:p>
     <w:p>
@@ -2561,7 +2736,15 @@
         <w:t xml:space="preserve"> found that </w:t>
       </w:r>
       <w:r>
-        <w:t>the ratio of total native species cover to the total exotic species cover</w:t>
+        <w:t xml:space="preserve">the ratio of total native species </w:t>
+      </w:r>
+      <w:proofErr w:type="gramStart"/>
+      <w:r>
+        <w:t>cover</w:t>
+      </w:r>
+      <w:proofErr w:type="gramEnd"/>
+      <w:r>
+        <w:t xml:space="preserve"> to the total exotic species cover</w:t>
       </w:r>
       <w:r>
         <w:t xml:space="preserve"> decreased around the pool e</w:t>
@@ -2632,11 +2815,24 @@
     </w:p>
     <w:p/>
     <w:p>
-      <w:r>
-        <w:t xml:space="preserve">CalBotSoc </w:t>
-      </w:r>
-      <w:r>
-        <w:t xml:space="preserve">and SERCal </w:t>
+      <w:proofErr w:type="spellStart"/>
+      <w:r>
+        <w:t>CalBotSoc</w:t>
+      </w:r>
+      <w:proofErr w:type="spellEnd"/>
+      <w:r>
+        <w:t xml:space="preserve"> </w:t>
+      </w:r>
+      <w:r>
+        <w:t xml:space="preserve">and </w:t>
+      </w:r>
+      <w:proofErr w:type="spellStart"/>
+      <w:r>
+        <w:t>SERCal</w:t>
+      </w:r>
+      <w:proofErr w:type="spellEnd"/>
+      <w:r>
+        <w:t xml:space="preserve"> </w:t>
       </w:r>
       <w:r>
         <w:t xml:space="preserve">Abstract: Exotic </w:t>
@@ -2783,8 +2979,13 @@
       <w:r>
         <w:t xml:space="preserve"> of biotic constraints, </w:t>
       </w:r>
-      <w:r>
-        <w:t>i.e. intensive weeding</w:t>
+      <w:proofErr w:type="gramStart"/>
+      <w:r>
+        <w:t>i.e.</w:t>
+      </w:r>
+      <w:proofErr w:type="gramEnd"/>
+      <w:r>
+        <w:t xml:space="preserve"> intensive weeding</w:t>
       </w:r>
       <w:r>
         <w:t>,</w:t>
@@ -3006,7 +3207,15 @@
         </w:numPr>
       </w:pPr>
       <w:r>
-        <w:t>Compare seedbank vs current weeds (weedy seedbank vs wind dispersal of spp?)</w:t>
+        <w:t xml:space="preserve">Compare seedbank vs current weeds (weedy seedbank vs wind dispersal of </w:t>
+      </w:r>
+      <w:proofErr w:type="spellStart"/>
+      <w:r>
+        <w:t>spp</w:t>
+      </w:r>
+      <w:proofErr w:type="spellEnd"/>
+      <w:r>
+        <w:t>?)</w:t>
       </w:r>
     </w:p>
     <w:p>
@@ -3030,7 +3239,15 @@
         </w:numPr>
       </w:pPr>
       <w:r>
-        <w:t>Convergence on certain community/amount of nonnatives over time?</w:t>
+        <w:t>Convergence on certain community/</w:t>
+      </w:r>
+      <w:proofErr w:type="gramStart"/>
+      <w:r>
+        <w:t>amount</w:t>
+      </w:r>
+      <w:proofErr w:type="gramEnd"/>
+      <w:r>
+        <w:t xml:space="preserve"> of nonnatives over time?</w:t>
       </w:r>
     </w:p>
     <w:p>
@@ -3102,7 +3319,15 @@
         </w:numPr>
       </w:pPr>
       <w:r>
-        <w:t>Separate natives by time/phenology?  Compare growing season b/t nonnative and natives (for each nonnative, find out % overlap w/ native and find spp w/ strong inverse relationship b/t % cover nonnative vs % cover native)</w:t>
+        <w:t xml:space="preserve">Separate natives by time/phenology?  Compare growing season b/t nonnative and natives (for each nonnative, find out % overlap w/ native and find </w:t>
+      </w:r>
+      <w:proofErr w:type="spellStart"/>
+      <w:r>
+        <w:t>spp</w:t>
+      </w:r>
+      <w:proofErr w:type="spellEnd"/>
+      <w:r>
+        <w:t xml:space="preserve"> w/ strong inverse relationship b/t % cover nonnative vs % cover native)</w:t>
       </w:r>
     </w:p>
     <w:p>
@@ -3163,7 +3388,15 @@
         <w:sym w:font="Wingdings" w:char="F0E0"/>
       </w:r>
       <w:r>
-        <w:t xml:space="preserve"> repeated measures ANOVA or repeated measures GLM (poisson or negative binomial distribution) or random mixed effects model</w:t>
+        <w:t xml:space="preserve"> repeated measures ANOVA or repeated measures GLM (</w:t>
+      </w:r>
+      <w:proofErr w:type="spellStart"/>
+      <w:r>
+        <w:t>poisson</w:t>
+      </w:r>
+      <w:proofErr w:type="spellEnd"/>
+      <w:r>
+        <w:t xml:space="preserve"> or negative binomial distribution) or random mixed effects model</w:t>
       </w:r>
     </w:p>
     <w:p/>
@@ -3433,6 +3666,567 @@
       </w:r>
     </w:p>
     <w:p/>
+    <w:p>
+      <w:pPr>
+        <w:rPr>
+          <w:rFonts w:ascii="Times New Roman" w:eastAsia="DengXian" w:hAnsi="Times New Roman" w:cs="Times New Roman"/>
+          <w:lang w:eastAsia="zh-CN"/>
+        </w:rPr>
+      </w:pPr>
+      <w:r>
+        <w:rPr>
+          <w:rFonts w:ascii="Times New Roman" w:eastAsia="DengXian" w:hAnsi="Times New Roman" w:cs="Times New Roman"/>
+          <w:b/>
+          <w:bCs/>
+          <w:lang w:eastAsia="zh-CN"/>
+        </w:rPr>
+        <w:t>Q1</w:t>
+      </w:r>
+      <w:r>
+        <w:rPr>
+          <w:rFonts w:ascii="Times New Roman" w:eastAsia="DengXian" w:hAnsi="Times New Roman" w:cs="Times New Roman"/>
+          <w:lang w:eastAsia="zh-CN"/>
+        </w:rPr>
+        <w:t xml:space="preserve">: </w:t>
+      </w:r>
+      <w:r>
+        <w:rPr>
+          <w:rFonts w:ascii="Times New Roman" w:eastAsia="DengXian" w:hAnsi="Times New Roman" w:cs="Times New Roman"/>
+          <w:lang w:eastAsia="zh-CN"/>
+        </w:rPr>
+        <w:t>Is sustained weeding effort successful?</w:t>
+      </w:r>
+    </w:p>
+    <w:p>
+      <w:pPr>
+        <w:rPr>
+          <w:rFonts w:ascii="Times New Roman" w:eastAsia="DengXian" w:hAnsi="Times New Roman" w:cs="Times New Roman"/>
+          <w:lang w:eastAsia="zh-CN"/>
+        </w:rPr>
+      </w:pPr>
+      <w:r>
+        <w:rPr>
+          <w:rFonts w:ascii="Times New Roman" w:eastAsia="DengXian" w:hAnsi="Times New Roman" w:cs="Times New Roman"/>
+          <w:lang w:eastAsia="zh-CN"/>
+        </w:rPr>
+        <w:tab/>
+        <w:t>H1: If sustained weeding (routine weed-whacking, monthly hand-weeding) is successful, exotic cover will remain low.</w:t>
+      </w:r>
+    </w:p>
+    <w:p>
+      <w:pPr>
+        <w:rPr>
+          <w:rFonts w:ascii="Times New Roman" w:eastAsia="DengXian" w:hAnsi="Times New Roman" w:cs="Times New Roman"/>
+          <w:lang w:eastAsia="zh-CN"/>
+        </w:rPr>
+      </w:pPr>
+      <w:r>
+        <w:rPr>
+          <w:rFonts w:ascii="Times New Roman" w:eastAsia="DengXian" w:hAnsi="Times New Roman" w:cs="Times New Roman"/>
+          <w:lang w:eastAsia="zh-CN"/>
+        </w:rPr>
+        <w:tab/>
+      </w:r>
+      <w:r>
+        <w:rPr>
+          <w:rFonts w:ascii="Times New Roman" w:eastAsia="DengXian" w:hAnsi="Times New Roman" w:cs="Times New Roman"/>
+          <w:lang w:eastAsia="zh-CN"/>
+        </w:rPr>
+        <w:sym w:font="Wingdings" w:char="F0E0"/>
+      </w:r>
+      <w:r>
+        <w:rPr>
+          <w:rFonts w:ascii="Times New Roman" w:eastAsia="DengXian" w:hAnsi="Times New Roman" w:cs="Times New Roman"/>
+          <w:lang w:eastAsia="zh-CN"/>
+        </w:rPr>
+        <w:t xml:space="preserve"> If not, then what’s the mechanism allowing exotics to proliferate?  Weeds blowing in from surrounding invaded matrix</w:t>
+      </w:r>
+    </w:p>
+    <w:p>
+      <w:pPr>
+        <w:rPr>
+          <w:rFonts w:ascii="Times New Roman" w:eastAsia="DengXian" w:hAnsi="Times New Roman" w:cs="Times New Roman"/>
+          <w:lang w:eastAsia="zh-CN"/>
+        </w:rPr>
+      </w:pPr>
+      <w:r>
+        <w:rPr>
+          <w:rFonts w:ascii="Times New Roman" w:eastAsia="DengXian" w:hAnsi="Times New Roman" w:cs="Times New Roman"/>
+          <w:lang w:eastAsia="zh-CN"/>
+        </w:rPr>
+        <w:tab/>
+      </w:r>
+      <w:r>
+        <w:rPr>
+          <w:rFonts w:ascii="Times New Roman" w:eastAsia="DengXian" w:hAnsi="Times New Roman" w:cs="Times New Roman"/>
+          <w:lang w:eastAsia="zh-CN"/>
+        </w:rPr>
+        <w:sym w:font="Wingdings" w:char="F0E0"/>
+      </w:r>
+      <w:r>
+        <w:rPr>
+          <w:rFonts w:ascii="Times New Roman" w:eastAsia="DengXian" w:hAnsi="Times New Roman" w:cs="Times New Roman"/>
+          <w:lang w:eastAsia="zh-CN"/>
+        </w:rPr>
+        <w:t xml:space="preserve"> Effort in relation to diversity/cover</w:t>
+      </w:r>
+    </w:p>
+    <w:p>
+      <w:pPr>
+        <w:rPr>
+          <w:rFonts w:ascii="Times New Roman" w:eastAsia="DengXian" w:hAnsi="Times New Roman" w:cs="Times New Roman"/>
+          <w:lang w:eastAsia="zh-CN"/>
+        </w:rPr>
+      </w:pPr>
+      <w:r>
+        <w:rPr>
+          <w:rFonts w:ascii="Times New Roman" w:eastAsia="DengXian" w:hAnsi="Times New Roman" w:cs="Times New Roman"/>
+          <w:lang w:eastAsia="zh-CN"/>
+        </w:rPr>
+        <w:tab/>
+      </w:r>
+      <w:r>
+        <w:rPr>
+          <w:rFonts w:ascii="Times New Roman" w:eastAsia="DengXian" w:hAnsi="Times New Roman" w:cs="Times New Roman"/>
+          <w:lang w:eastAsia="zh-CN"/>
+        </w:rPr>
+        <w:sym w:font="Wingdings" w:char="F0E0"/>
+      </w:r>
+      <w:r>
+        <w:rPr>
+          <w:rFonts w:ascii="Times New Roman" w:eastAsia="DengXian" w:hAnsi="Times New Roman" w:cs="Times New Roman"/>
+          <w:lang w:eastAsia="zh-CN"/>
+        </w:rPr>
+        <w:t xml:space="preserve"> Diversity/cover over time = BOXPLOT OF MAX</w:t>
+      </w:r>
+      <w:r>
+        <w:rPr>
+          <w:rFonts w:ascii="Times New Roman" w:eastAsia="DengXian" w:hAnsi="Times New Roman" w:cs="Times New Roman"/>
+          <w:lang w:eastAsia="zh-CN"/>
+        </w:rPr>
+        <w:t xml:space="preserve"> EXOTIC</w:t>
+      </w:r>
+      <w:r>
+        <w:rPr>
+          <w:rFonts w:ascii="Times New Roman" w:eastAsia="DengXian" w:hAnsi="Times New Roman" w:cs="Times New Roman"/>
+          <w:lang w:eastAsia="zh-CN"/>
+        </w:rPr>
+        <w:t xml:space="preserve"> % COVER</w:t>
+      </w:r>
+      <w:r>
+        <w:rPr>
+          <w:rFonts w:ascii="Times New Roman" w:eastAsia="DengXian" w:hAnsi="Times New Roman" w:cs="Times New Roman"/>
+          <w:lang w:eastAsia="zh-CN"/>
+        </w:rPr>
+        <w:t xml:space="preserve"> (and biomass?)</w:t>
+      </w:r>
+      <w:r>
+        <w:rPr>
+          <w:rFonts w:ascii="Times New Roman" w:eastAsia="DengXian" w:hAnsi="Times New Roman" w:cs="Times New Roman"/>
+          <w:lang w:eastAsia="zh-CN"/>
+        </w:rPr>
+        <w:t xml:space="preserve"> OF EACH POOL/ZONE: EVEN W/ CONSTANT WEEDING, EXOTICS STILL INCREASE OVER TIME (EVEN THOUGH NATIVES ARE STABLE) </w:t>
+      </w:r>
+      <w:r>
+        <w:rPr>
+          <w:rFonts w:ascii="Times New Roman" w:eastAsia="DengXian" w:hAnsi="Times New Roman" w:cs="Times New Roman"/>
+          <w:lang w:eastAsia="zh-CN"/>
+        </w:rPr>
+        <w:t xml:space="preserve">(BUT HOW DO YOU DO STATS ON BOXPLOTS???) </w:t>
+      </w:r>
+      <w:r>
+        <w:rPr>
+          <w:rFonts w:ascii="Times New Roman" w:eastAsia="DengXian" w:hAnsi="Times New Roman" w:cs="Times New Roman"/>
+          <w:lang w:eastAsia="zh-CN"/>
+        </w:rPr>
+        <w:sym w:font="Wingdings" w:char="F0E0"/>
+      </w:r>
+      <w:r>
+        <w:rPr>
+          <w:rFonts w:ascii="Times New Roman" w:eastAsia="DengXian" w:hAnsi="Times New Roman" w:cs="Times New Roman"/>
+          <w:lang w:eastAsia="zh-CN"/>
+        </w:rPr>
+        <w:t xml:space="preserve"> would you say the exotics are </w:t>
+      </w:r>
+      <w:r>
+        <w:rPr>
+          <w:rFonts w:ascii="Times New Roman" w:eastAsia="DengXian" w:hAnsi="Times New Roman" w:cs="Times New Roman"/>
+          <w:lang w:eastAsia="zh-CN"/>
+        </w:rPr>
+        <w:lastRenderedPageBreak/>
+        <w:t>invading open niches? (b/c natives are still there, but are natives missing functional groups that allow invaders to come into open niches due to niche complementarity?</w:t>
+      </w:r>
+    </w:p>
+    <w:p>
+      <w:pPr>
+        <w:rPr>
+          <w:rFonts w:ascii="Times New Roman" w:eastAsia="DengXian" w:hAnsi="Times New Roman" w:cs="Times New Roman"/>
+          <w:lang w:eastAsia="zh-CN"/>
+        </w:rPr>
+      </w:pPr>
+      <w:r>
+        <w:rPr>
+          <w:rFonts w:ascii="Times New Roman" w:eastAsia="DengXian" w:hAnsi="Times New Roman" w:cs="Times New Roman"/>
+          <w:lang w:eastAsia="zh-CN"/>
+        </w:rPr>
+        <w:tab/>
+        <w:t>H2: If “maintenance mode” is successful in the long run, exotic cover will remain low and native cover will remain high.</w:t>
+      </w:r>
+    </w:p>
+    <w:p>
+      <w:pPr>
+        <w:rPr>
+          <w:rFonts w:ascii="Times New Roman" w:eastAsia="DengXian" w:hAnsi="Times New Roman" w:cs="Times New Roman"/>
+          <w:lang w:eastAsia="zh-CN"/>
+        </w:rPr>
+      </w:pPr>
+      <w:r>
+        <w:rPr>
+          <w:rFonts w:ascii="Times New Roman" w:eastAsia="DengXian" w:hAnsi="Times New Roman" w:cs="Times New Roman"/>
+          <w:lang w:eastAsia="zh-CN"/>
+        </w:rPr>
+        <w:tab/>
+      </w:r>
+      <w:r>
+        <w:rPr>
+          <w:rFonts w:ascii="Times New Roman" w:eastAsia="DengXian" w:hAnsi="Times New Roman" w:cs="Times New Roman"/>
+          <w:lang w:eastAsia="zh-CN"/>
+        </w:rPr>
+        <w:sym w:font="Wingdings" w:char="F0E0"/>
+      </w:r>
+      <w:r>
+        <w:rPr>
+          <w:rFonts w:ascii="Times New Roman" w:eastAsia="DengXian" w:hAnsi="Times New Roman" w:cs="Times New Roman"/>
+          <w:lang w:eastAsia="zh-CN"/>
+        </w:rPr>
+        <w:t xml:space="preserve"> If not, then when is the threshold of exotic increase/native decrease?</w:t>
+      </w:r>
+    </w:p>
+    <w:p>
+      <w:pPr>
+        <w:rPr>
+          <w:rFonts w:ascii="Times New Roman" w:eastAsia="DengXian" w:hAnsi="Times New Roman" w:cs="Times New Roman"/>
+          <w:lang w:eastAsia="zh-CN"/>
+        </w:rPr>
+      </w:pPr>
+      <w:r>
+        <w:rPr>
+          <w:rFonts w:ascii="Times New Roman" w:eastAsia="DengXian" w:hAnsi="Times New Roman" w:cs="Times New Roman"/>
+          <w:lang w:eastAsia="zh-CN"/>
+        </w:rPr>
+        <w:tab/>
+      </w:r>
+      <w:r>
+        <w:rPr>
+          <w:rFonts w:ascii="Times New Roman" w:eastAsia="DengXian" w:hAnsi="Times New Roman" w:cs="Times New Roman"/>
+          <w:lang w:eastAsia="zh-CN"/>
+        </w:rPr>
+        <w:sym w:font="Wingdings" w:char="F0E0"/>
+      </w:r>
+      <w:r>
+        <w:rPr>
+          <w:rFonts w:ascii="Times New Roman" w:eastAsia="DengXian" w:hAnsi="Times New Roman" w:cs="Times New Roman"/>
+          <w:lang w:eastAsia="zh-CN"/>
+        </w:rPr>
+        <w:t xml:space="preserve"> After 3 </w:t>
+      </w:r>
+      <w:proofErr w:type="spellStart"/>
+      <w:r>
+        <w:rPr>
+          <w:rFonts w:ascii="Times New Roman" w:eastAsia="DengXian" w:hAnsi="Times New Roman" w:cs="Times New Roman"/>
+          <w:lang w:eastAsia="zh-CN"/>
+        </w:rPr>
+        <w:t>yrs</w:t>
+      </w:r>
+      <w:proofErr w:type="spellEnd"/>
+      <w:r>
+        <w:rPr>
+          <w:rFonts w:ascii="Times New Roman" w:eastAsia="DengXian" w:hAnsi="Times New Roman" w:cs="Times New Roman"/>
+          <w:lang w:eastAsia="zh-CN"/>
+        </w:rPr>
+        <w:t xml:space="preserve"> post-restoration, where are you at?  Do you just have a level of weeds?  How much active management is needed?  </w:t>
+      </w:r>
+      <w:r>
+        <w:rPr>
+          <w:rFonts w:ascii="Times New Roman" w:eastAsia="DengXian" w:hAnsi="Times New Roman" w:cs="Times New Roman"/>
+          <w:lang w:eastAsia="zh-CN"/>
+        </w:rPr>
+        <w:sym w:font="Wingdings" w:char="F0E0"/>
+      </w:r>
+      <w:r>
+        <w:rPr>
+          <w:rFonts w:ascii="Times New Roman" w:eastAsia="DengXian" w:hAnsi="Times New Roman" w:cs="Times New Roman"/>
+          <w:lang w:eastAsia="zh-CN"/>
+        </w:rPr>
+        <w:t xml:space="preserve"> can compare to Del Sol (passive management)</w:t>
+      </w:r>
+      <w:r>
+        <w:rPr>
+          <w:rFonts w:ascii="Times New Roman" w:eastAsia="DengXian" w:hAnsi="Times New Roman" w:cs="Times New Roman"/>
+          <w:lang w:eastAsia="zh-CN"/>
+        </w:rPr>
+        <w:t xml:space="preserve"> = NMDS OF ALL POOLS (AND DEL SOL) TO SEE IF THEY’RE CONVERGING ON ONE COMMUNITY</w:t>
+      </w:r>
+    </w:p>
+    <w:p>
+      <w:pPr>
+        <w:rPr>
+          <w:rFonts w:ascii="Times New Roman" w:eastAsia="DengXian" w:hAnsi="Times New Roman" w:cs="Times New Roman"/>
+          <w:lang w:eastAsia="zh-CN"/>
+        </w:rPr>
+      </w:pPr>
+      <w:r>
+        <w:rPr>
+          <w:rFonts w:ascii="Times New Roman" w:eastAsia="DengXian" w:hAnsi="Times New Roman" w:cs="Times New Roman"/>
+          <w:lang w:eastAsia="zh-CN"/>
+        </w:rPr>
+        <w:tab/>
+      </w:r>
+      <w:r>
+        <w:rPr>
+          <w:rFonts w:ascii="Times New Roman" w:eastAsia="DengXian" w:hAnsi="Times New Roman" w:cs="Times New Roman"/>
+          <w:lang w:eastAsia="zh-CN"/>
+        </w:rPr>
+        <w:sym w:font="Wingdings" w:char="F0E0"/>
+      </w:r>
+      <w:r>
+        <w:rPr>
+          <w:rFonts w:ascii="Times New Roman" w:eastAsia="DengXian" w:hAnsi="Times New Roman" w:cs="Times New Roman"/>
+          <w:lang w:eastAsia="zh-CN"/>
+        </w:rPr>
+        <w:t xml:space="preserve"> Which natives are doing the best?  Which exotics are forming monocultures, and do these species exhibit a similar set of traits?</w:t>
+      </w:r>
+    </w:p>
+    <w:p>
+      <w:pPr>
+        <w:rPr>
+          <w:rFonts w:ascii="Times New Roman" w:eastAsia="DengXian" w:hAnsi="Times New Roman" w:cs="Times New Roman"/>
+          <w:lang w:eastAsia="zh-CN"/>
+        </w:rPr>
+      </w:pPr>
+    </w:p>
+    <w:p>
+      <w:pPr>
+        <w:rPr>
+          <w:rFonts w:ascii="Times New Roman" w:eastAsia="DengXian" w:hAnsi="Times New Roman" w:cs="Times New Roman"/>
+          <w:lang w:eastAsia="zh-CN"/>
+        </w:rPr>
+      </w:pPr>
+      <w:r>
+        <w:rPr>
+          <w:rFonts w:ascii="Times New Roman" w:eastAsia="DengXian" w:hAnsi="Times New Roman" w:cs="Times New Roman"/>
+          <w:b/>
+          <w:bCs/>
+          <w:lang w:eastAsia="zh-CN"/>
+        </w:rPr>
+        <w:t>Q2</w:t>
+      </w:r>
+      <w:r>
+        <w:rPr>
+          <w:rFonts w:ascii="Times New Roman" w:eastAsia="DengXian" w:hAnsi="Times New Roman" w:cs="Times New Roman"/>
+          <w:lang w:eastAsia="zh-CN"/>
+        </w:rPr>
+        <w:t xml:space="preserve">: </w:t>
+      </w:r>
+      <w:r>
+        <w:rPr>
+          <w:rFonts w:ascii="Times New Roman" w:eastAsia="DengXian" w:hAnsi="Times New Roman" w:cs="Times New Roman"/>
+          <w:lang w:eastAsia="zh-CN"/>
+        </w:rPr>
+        <w:t>Is seedbank different from percent cover monitoring?</w:t>
+      </w:r>
+    </w:p>
+    <w:p>
+      <w:pPr>
+        <w:rPr>
+          <w:rFonts w:ascii="Times New Roman" w:eastAsia="DengXian" w:hAnsi="Times New Roman" w:cs="Times New Roman"/>
+          <w:lang w:eastAsia="zh-CN"/>
+        </w:rPr>
+      </w:pPr>
+      <w:r>
+        <w:rPr>
+          <w:rFonts w:ascii="Times New Roman" w:eastAsia="DengXian" w:hAnsi="Times New Roman" w:cs="Times New Roman"/>
+          <w:lang w:eastAsia="zh-CN"/>
+        </w:rPr>
+        <w:tab/>
+        <w:t>H1: If exotic species are coming up in above-ground monitoring that are not found in below-ground seedbank diversity, then seeds are blowing in from surrounding invaded matrix.</w:t>
+      </w:r>
+    </w:p>
+    <w:p>
+      <w:pPr>
+        <w:rPr>
+          <w:rFonts w:ascii="Times New Roman" w:eastAsia="DengXian" w:hAnsi="Times New Roman" w:cs="Times New Roman"/>
+          <w:lang w:eastAsia="zh-CN"/>
+        </w:rPr>
+      </w:pPr>
+      <w:r>
+        <w:rPr>
+          <w:rFonts w:ascii="Times New Roman" w:eastAsia="DengXian" w:hAnsi="Times New Roman" w:cs="Times New Roman"/>
+          <w:lang w:eastAsia="zh-CN"/>
+        </w:rPr>
+        <w:tab/>
+        <w:t>H2: If native species are in the seedbank but are not found in above-ground monitoring, then an environmental filter is preventing them from germinating, despite sustained weeding effort.</w:t>
+      </w:r>
+    </w:p>
+    <w:p>
+      <w:pPr>
+        <w:rPr>
+          <w:rFonts w:ascii="Times New Roman" w:eastAsia="DengXian" w:hAnsi="Times New Roman" w:cs="Times New Roman"/>
+          <w:lang w:eastAsia="zh-CN"/>
+        </w:rPr>
+      </w:pPr>
+      <w:r>
+        <w:rPr>
+          <w:rFonts w:ascii="Times New Roman" w:eastAsia="DengXian" w:hAnsi="Times New Roman" w:cs="Times New Roman"/>
+          <w:lang w:eastAsia="zh-CN"/>
+        </w:rPr>
+        <w:tab/>
+      </w:r>
+      <w:r>
+        <w:rPr>
+          <w:rFonts w:ascii="Times New Roman" w:eastAsia="DengXian" w:hAnsi="Times New Roman" w:cs="Times New Roman"/>
+          <w:lang w:eastAsia="zh-CN"/>
+        </w:rPr>
+        <w:sym w:font="Wingdings" w:char="F0E0"/>
+      </w:r>
+      <w:r>
+        <w:rPr>
+          <w:rFonts w:ascii="Times New Roman" w:eastAsia="DengXian" w:hAnsi="Times New Roman" w:cs="Times New Roman"/>
+          <w:lang w:eastAsia="zh-CN"/>
+        </w:rPr>
+        <w:t xml:space="preserve"> NDMS OF SEEDBANK VS PC DATA</w:t>
+      </w:r>
+      <w:r>
+        <w:rPr>
+          <w:rFonts w:ascii="Times New Roman" w:eastAsia="DengXian" w:hAnsi="Times New Roman" w:cs="Times New Roman"/>
+          <w:lang w:eastAsia="zh-CN"/>
+        </w:rPr>
+        <w:t xml:space="preserve"> (PRESENCE/ABSENCE)</w:t>
+      </w:r>
+    </w:p>
+    <w:p>
+      <w:pPr>
+        <w:rPr>
+          <w:rFonts w:ascii="Times New Roman" w:eastAsia="DengXian" w:hAnsi="Times New Roman" w:cs="Times New Roman"/>
+          <w:lang w:eastAsia="zh-CN"/>
+        </w:rPr>
+      </w:pPr>
+    </w:p>
+    <w:p>
+      <w:pPr>
+        <w:rPr>
+          <w:rFonts w:ascii="Times New Roman" w:eastAsia="DengXian" w:hAnsi="Times New Roman" w:cs="Times New Roman"/>
+          <w:lang w:eastAsia="zh-CN"/>
+        </w:rPr>
+      </w:pPr>
+      <w:r>
+        <w:rPr>
+          <w:rFonts w:ascii="Times New Roman" w:eastAsia="DengXian" w:hAnsi="Times New Roman" w:cs="Times New Roman"/>
+          <w:b/>
+          <w:bCs/>
+          <w:lang w:eastAsia="zh-CN"/>
+        </w:rPr>
+        <w:t>Q3</w:t>
+      </w:r>
+      <w:r>
+        <w:rPr>
+          <w:rFonts w:ascii="Times New Roman" w:eastAsia="DengXian" w:hAnsi="Times New Roman" w:cs="Times New Roman"/>
+          <w:lang w:eastAsia="zh-CN"/>
+        </w:rPr>
+        <w:t>: How do you measure long-term success?</w:t>
+      </w:r>
+    </w:p>
+    <w:p>
+      <w:pPr>
+        <w:rPr>
+          <w:rFonts w:ascii="Times New Roman" w:eastAsia="DengXian" w:hAnsi="Times New Roman" w:cs="Times New Roman"/>
+          <w:lang w:eastAsia="zh-CN"/>
+        </w:rPr>
+      </w:pPr>
+      <w:r>
+        <w:rPr>
+          <w:rFonts w:ascii="Times New Roman" w:eastAsia="DengXian" w:hAnsi="Times New Roman" w:cs="Times New Roman"/>
+          <w:lang w:eastAsia="zh-CN"/>
+        </w:rPr>
+        <w:tab/>
+        <w:t>H1: Monthly monitoring will better capture effects of restoration</w:t>
+      </w:r>
+    </w:p>
+    <w:p>
+      <w:pPr>
+        <w:rPr>
+          <w:rFonts w:ascii="Times New Roman" w:eastAsia="DengXian" w:hAnsi="Times New Roman" w:cs="Times New Roman"/>
+          <w:lang w:eastAsia="zh-CN"/>
+        </w:rPr>
+      </w:pPr>
+      <w:r>
+        <w:rPr>
+          <w:rFonts w:ascii="Times New Roman" w:eastAsia="DengXian" w:hAnsi="Times New Roman" w:cs="Times New Roman"/>
+          <w:lang w:eastAsia="zh-CN"/>
+        </w:rPr>
+        <w:tab/>
+        <w:t>H2: Three years of monitoring will better capture effects of restoration</w:t>
+      </w:r>
+    </w:p>
+    <w:p>
+      <w:pPr>
+        <w:rPr>
+          <w:rFonts w:ascii="Times New Roman" w:eastAsia="DengXian" w:hAnsi="Times New Roman" w:cs="Times New Roman"/>
+          <w:lang w:eastAsia="zh-CN"/>
+        </w:rPr>
+      </w:pPr>
+      <w:r>
+        <w:rPr>
+          <w:rFonts w:ascii="Times New Roman" w:eastAsia="DengXian" w:hAnsi="Times New Roman" w:cs="Times New Roman"/>
+          <w:lang w:eastAsia="zh-CN"/>
+        </w:rPr>
+        <w:tab/>
+      </w:r>
+      <w:r>
+        <w:rPr>
+          <w:rFonts w:ascii="Times New Roman" w:eastAsia="DengXian" w:hAnsi="Times New Roman" w:cs="Times New Roman"/>
+          <w:lang w:eastAsia="zh-CN"/>
+        </w:rPr>
+        <w:sym w:font="Wingdings" w:char="F0E0"/>
+      </w:r>
+      <w:r>
+        <w:rPr>
+          <w:rFonts w:ascii="Times New Roman" w:eastAsia="DengXian" w:hAnsi="Times New Roman" w:cs="Times New Roman"/>
+          <w:lang w:eastAsia="zh-CN"/>
+        </w:rPr>
+        <w:t xml:space="preserve"> What’s the ideal frequency/duration of monitoring to see unequivocal results?</w:t>
+      </w:r>
+    </w:p>
+    <w:p>
+      <w:pPr>
+        <w:rPr>
+          <w:rFonts w:ascii="Times New Roman" w:eastAsia="DengXian" w:hAnsi="Times New Roman" w:cs="Times New Roman"/>
+          <w:lang w:eastAsia="zh-CN"/>
+        </w:rPr>
+      </w:pPr>
+      <w:r>
+        <w:rPr>
+          <w:rFonts w:ascii="Times New Roman" w:eastAsia="DengXian" w:hAnsi="Times New Roman" w:cs="Times New Roman"/>
+          <w:lang w:eastAsia="zh-CN"/>
+        </w:rPr>
+        <w:tab/>
+      </w:r>
+      <w:r>
+        <w:rPr>
+          <w:rFonts w:ascii="Times New Roman" w:eastAsia="DengXian" w:hAnsi="Times New Roman" w:cs="Times New Roman"/>
+          <w:lang w:eastAsia="zh-CN"/>
+        </w:rPr>
+        <w:sym w:font="Wingdings" w:char="F0E0"/>
+      </w:r>
+      <w:r>
+        <w:rPr>
+          <w:rFonts w:ascii="Times New Roman" w:eastAsia="DengXian" w:hAnsi="Times New Roman" w:cs="Times New Roman"/>
+          <w:lang w:eastAsia="zh-CN"/>
+        </w:rPr>
+        <w:t xml:space="preserve"> Does your conclusion of success change if you change the resolution/timescale of monitoring?  I.e., is the extra monitoring worth it?</w:t>
+      </w:r>
+    </w:p>
+    <w:p/>
     <w:p/>
     <w:p>
       <w:r>
@@ -3447,8 +4241,13 @@
           <w:numId w:val="8"/>
         </w:numPr>
       </w:pPr>
-      <w:r>
-        <w:t>Generally 15-18cm deep</w:t>
+      <w:proofErr w:type="gramStart"/>
+      <w:r>
+        <w:t>Generally</w:t>
+      </w:r>
+      <w:proofErr w:type="gramEnd"/>
+      <w:r>
+        <w:t xml:space="preserve"> 15-18cm deep</w:t>
       </w:r>
     </w:p>
     <w:p>
@@ -3541,7 +4340,6 @@
         </w:numPr>
       </w:pPr>
       <w:r>
-        <w:lastRenderedPageBreak/>
         <w:t>Max depth: 13</w:t>
       </w:r>
     </w:p>
@@ -3668,6 +4466,7 @@
         </w:numPr>
       </w:pPr>
       <w:r>
+        <w:lastRenderedPageBreak/>
         <w:t>Good – entirely rainfed; steeper &amp; deeper than planned</w:t>
       </w:r>
       <w:r>
@@ -3797,8 +4596,13 @@
         </w:numPr>
       </w:pPr>
       <w:r>
-        <w:t>Receives urban runoff; steep-ish</w:t>
-      </w:r>
+        <w:t>Receives urban runoff; steep-</w:t>
+      </w:r>
+      <w:proofErr w:type="spellStart"/>
+      <w:r>
+        <w:t>ish</w:t>
+      </w:r>
+      <w:proofErr w:type="spellEnd"/>
     </w:p>
     <w:p>
       <w:pPr>
@@ -3923,7 +4727,19 @@
         </w:numPr>
       </w:pPr>
       <w:r>
-        <w:t>Shallow &amp; gradual; dries out fast; used to be good, but then infested with Phalaris aquatica &amp; Polypogon monosp</w:t>
+        <w:t xml:space="preserve">Shallow &amp; gradual; dries out fast; used to be good, but then infested with Phalaris aquatica &amp; </w:t>
+      </w:r>
+      <w:proofErr w:type="spellStart"/>
+      <w:r>
+        <w:t>Polypogon</w:t>
+      </w:r>
+      <w:proofErr w:type="spellEnd"/>
+      <w:r>
+        <w:t xml:space="preserve"> </w:t>
+      </w:r>
+      <w:proofErr w:type="spellStart"/>
+      <w:r>
+        <w:t>monosp</w:t>
       </w:r>
       <w:r>
         <w:t>e</w:t>
@@ -3931,6 +4747,7 @@
       <w:r>
         <w:t>liensis</w:t>
       </w:r>
+      <w:proofErr w:type="spellEnd"/>
     </w:p>
     <w:p>
       <w:pPr>
@@ -5297,6 +6114,7 @@
     <w:lsdException w:name="HTML Sample" w:semiHidden="1" w:unhideWhenUsed="1"/>
     <w:lsdException w:name="HTML Typewriter" w:semiHidden="1" w:unhideWhenUsed="1"/>
     <w:lsdException w:name="HTML Variable" w:semiHidden="1" w:unhideWhenUsed="1"/>
+    <w:lsdException w:name="Normal Table" w:semiHidden="1" w:unhideWhenUsed="1"/>
     <w:lsdException w:name="annotation subject" w:semiHidden="1" w:unhideWhenUsed="1"/>
     <w:lsdException w:name="No List" w:semiHidden="1" w:unhideWhenUsed="1"/>
     <w:lsdException w:name="Outline List 1" w:semiHidden="1" w:unhideWhenUsed="1"/>
@@ -5343,8 +6161,10 @@
     <w:lsdException w:name="Table Subtle 2" w:semiHidden="1" w:unhideWhenUsed="1"/>
     <w:lsdException w:name="Table Web 1" w:semiHidden="1" w:unhideWhenUsed="1"/>
     <w:lsdException w:name="Table Web 2" w:semiHidden="1" w:unhideWhenUsed="1"/>
+    <w:lsdException w:name="Table Web 3" w:semiHidden="1" w:unhideWhenUsed="1"/>
     <w:lsdException w:name="Balloon Text" w:semiHidden="1" w:unhideWhenUsed="1"/>
     <w:lsdException w:name="Table Grid" w:uiPriority="59"/>
+    <w:lsdException w:name="Table Theme" w:semiHidden="1" w:unhideWhenUsed="1"/>
     <w:lsdException w:name="Placeholder Text" w:semiHidden="1"/>
     <w:lsdException w:name="No Spacing" w:uiPriority="1" w:qFormat="1"/>
     <w:lsdException w:name="Light Shading" w:uiPriority="60"/>

</xml_diff>